<commit_message>
remove duration for present experience
</commit_message>
<xml_diff>
--- a/resume/AlanHamlettResume.docx
+++ b/resume/AlanHamlettResume.docx
@@ -270,7 +270,7 @@
               <w:rPr>
                 <w:rtl w:val="0"/>
               </w:rPr>
-              <w:t xml:space="preserve">May 2013 - PRESENT   (2 years)</w:t>
+              <w:t xml:space="preserve">May 2013 - PRESENT</w:t>
             </w:r>
             <w:r>
               <w:rPr>
@@ -353,7 +353,7 @@
               <w:rPr>
                 <w:rtl w:val="0"/>
               </w:rPr>
-              <w:t xml:space="preserve"> - PRESENT   (2 years)</w:t>
+              <w:t xml:space="preserve"> - PRESENT</w:t>
             </w:r>
           </w:p>
           <w:p>

</xml_diff>